<commit_message>
To DOCX: assertion for style in characters().
</commit_message>
<xml_diff>
--- a/proofread/proofread_todocx/tests/synthetic/xinclude_main.docx
+++ b/proofread/proofread_todocx/tests/synthetic/xinclude_main.docx
@@ -25,6 +25,23 @@
       </w:pPr>
       <w:r>
         <w:t>Included para</w:t>
+      </w:r>
+    </w:p>
+    <w:p>
+      <w:pPr>
+        <w:pStyle w:val="Normal"/>
+      </w:pPr>
+      <w:r>
+        <w:t xml:space="preserve">Strange para </w:t>
+      </w:r>
+      <w:r>
+        <w:rPr>
+          <w:i w:val="true"/>
+        </w:rPr>
+        <w:t>with emphasised text on a new line</w:t>
+      </w:r>
+      <w:r>
+        <w:t>.</w:t>
       </w:r>
     </w:p>
     <w:sectPr>

</xml_diff>